<commit_message>
gender and age detection + resume edit
</commit_message>
<xml_diff>
--- a/New_resume 5-12.docx
+++ b/New_resume 5-12.docx
@@ -537,6 +537,7 @@
               <w:t xml:space="preserve"> </w:t>
             </w:r>
             <w:proofErr w:type="spellStart"/>
+            <w:proofErr w:type="gramStart"/>
             <w:r>
               <w:rPr>
                 <w:i/>
@@ -545,6 +546,7 @@
               <w:t>B.Tech</w:t>
             </w:r>
             <w:proofErr w:type="spellEnd"/>
+            <w:proofErr w:type="gramEnd"/>
             <w:r>
               <w:rPr>
                 <w:i/>
@@ -1623,8 +1625,16 @@
               <w:rPr>
                 <w:i/>
               </w:rPr>
-              <w:t xml:space="preserve">                                                                                                                                                           (</w:t>
-            </w:r>
+              <w:t xml:space="preserve">                                                                                                                                                        </w:t>
+            </w:r>
+            <w:proofErr w:type="gramStart"/>
+            <w:r>
+              <w:rPr>
+                <w:i/>
+              </w:rPr>
+              <w:t xml:space="preserve">   (</w:t>
+            </w:r>
+            <w:proofErr w:type="gramEnd"/>
             <w:r>
               <w:rPr>
                 <w:i/>
@@ -1856,6 +1866,23 @@
               <w:t>modelling and extrapolation techniques.</w:t>
             </w:r>
           </w:p>
+          <w:p>
+            <w:pPr>
+              <w:pStyle w:val="TableParagraph"/>
+              <w:numPr>
+                <w:ilvl w:val="0"/>
+                <w:numId w:val="8"/>
+              </w:numPr>
+              <w:tabs>
+                <w:tab w:val="left" w:pos="566"/>
+              </w:tabs>
+              <w:spacing w:line="248" w:lineRule="exact"/>
+              <w:ind w:hanging="425"/>
+              <w:rPr>
+                <w:sz w:val="20"/>
+              </w:rPr>
+            </w:pPr>
+          </w:p>
         </w:tc>
       </w:tr>
       <w:tr>
@@ -1907,8 +1934,16 @@
               <w:rPr>
                 <w:i/>
               </w:rPr>
-              <w:t xml:space="preserve">                                                                                                         (</w:t>
-            </w:r>
+              <w:t xml:space="preserve">                                                                                                      </w:t>
+            </w:r>
+            <w:proofErr w:type="gramStart"/>
+            <w:r>
+              <w:rPr>
+                <w:i/>
+              </w:rPr>
+              <w:t xml:space="preserve">   (</w:t>
+            </w:r>
+            <w:proofErr w:type="gramEnd"/>
             <w:r>
               <w:rPr>
                 <w:i/>
@@ -1990,7 +2025,7 @@
       </w:tr>
       <w:tr>
         <w:trPr>
-          <w:trHeight w:val="879"/>
+          <w:trHeight w:val="554"/>
         </w:trPr>
         <w:tc>
           <w:tcPr>
@@ -2186,7 +2221,23 @@
                 <w:spacing w:val="-5"/>
                 <w:sz w:val="20"/>
               </w:rPr>
-              <w:t xml:space="preserve">pre-trained  text-based </w:t>
+              <w:t>pre-</w:t>
+            </w:r>
+            <w:proofErr w:type="gramStart"/>
+            <w:r>
+              <w:rPr>
+                <w:spacing w:val="-5"/>
+                <w:sz w:val="20"/>
+              </w:rPr>
+              <w:t>trained  text</w:t>
+            </w:r>
+            <w:proofErr w:type="gramEnd"/>
+            <w:r>
+              <w:rPr>
+                <w:spacing w:val="-5"/>
+                <w:sz w:val="20"/>
+              </w:rPr>
+              <w:t xml:space="preserve">-based </w:t>
             </w:r>
             <w:r>
               <w:rPr>
@@ -2477,212 +2528,6 @@
                 <w:sz w:val="20"/>
               </w:rPr>
               <w:t>classes</w:t>
-            </w:r>
-          </w:p>
-          <w:p>
-            <w:pPr>
-              <w:pStyle w:val="TableParagraph"/>
-              <w:numPr>
-                <w:ilvl w:val="0"/>
-                <w:numId w:val="8"/>
-              </w:numPr>
-              <w:tabs>
-                <w:tab w:val="left" w:pos="566"/>
-              </w:tabs>
-              <w:spacing w:line="270" w:lineRule="exact"/>
-              <w:ind w:hanging="425"/>
-              <w:rPr>
-                <w:sz w:val="20"/>
-              </w:rPr>
-            </w:pPr>
-            <w:r>
-              <w:rPr>
-                <w:sz w:val="20"/>
-              </w:rPr>
-              <w:t>Developed</w:t>
-            </w:r>
-            <w:r>
-              <w:rPr>
-                <w:spacing w:val="-5"/>
-                <w:sz w:val="20"/>
-              </w:rPr>
-              <w:t xml:space="preserve"> </w:t>
-            </w:r>
-            <w:r>
-              <w:rPr>
-                <w:sz w:val="20"/>
-              </w:rPr>
-              <w:t>APIs</w:t>
-            </w:r>
-            <w:r>
-              <w:rPr>
-                <w:spacing w:val="-4"/>
-                <w:sz w:val="20"/>
-              </w:rPr>
-              <w:t xml:space="preserve"> </w:t>
-            </w:r>
-            <w:r>
-              <w:rPr>
-                <w:sz w:val="20"/>
-              </w:rPr>
-              <w:t>to</w:t>
-            </w:r>
-            <w:r>
-              <w:rPr>
-                <w:spacing w:val="-5"/>
-                <w:sz w:val="20"/>
-              </w:rPr>
-              <w:t xml:space="preserve"> </w:t>
-            </w:r>
-            <w:r>
-              <w:rPr>
-                <w:sz w:val="20"/>
-              </w:rPr>
-              <w:t>extract</w:t>
-            </w:r>
-            <w:r>
-              <w:rPr>
-                <w:spacing w:val="-4"/>
-                <w:sz w:val="20"/>
-              </w:rPr>
-              <w:t xml:space="preserve"> </w:t>
-            </w:r>
-            <w:r>
-              <w:rPr>
-                <w:sz w:val="20"/>
-              </w:rPr>
-              <w:t>data</w:t>
-            </w:r>
-            <w:r>
-              <w:rPr>
-                <w:spacing w:val="-4"/>
-                <w:sz w:val="20"/>
-              </w:rPr>
-              <w:t xml:space="preserve"> </w:t>
-            </w:r>
-            <w:r>
-              <w:rPr>
-                <w:sz w:val="20"/>
-              </w:rPr>
-              <w:t>from</w:t>
-            </w:r>
-            <w:r>
-              <w:rPr>
-                <w:spacing w:val="-2"/>
-                <w:sz w:val="20"/>
-              </w:rPr>
-              <w:t xml:space="preserve"> </w:t>
-            </w:r>
-            <w:r>
-              <w:rPr>
-                <w:sz w:val="20"/>
-              </w:rPr>
-              <w:t>label</w:t>
-            </w:r>
-            <w:r>
-              <w:rPr>
-                <w:spacing w:val="-5"/>
-                <w:sz w:val="20"/>
-              </w:rPr>
-              <w:t xml:space="preserve"> </w:t>
-            </w:r>
-            <w:r>
-              <w:rPr>
-                <w:sz w:val="20"/>
-              </w:rPr>
-              <w:t>PDF</w:t>
-            </w:r>
-            <w:r>
-              <w:rPr>
-                <w:spacing w:val="-2"/>
-                <w:sz w:val="20"/>
-              </w:rPr>
-              <w:t xml:space="preserve"> </w:t>
-            </w:r>
-            <w:r>
-              <w:rPr>
-                <w:sz w:val="20"/>
-              </w:rPr>
-              <w:t>files</w:t>
-            </w:r>
-            <w:r>
-              <w:rPr>
-                <w:spacing w:val="-4"/>
-                <w:sz w:val="20"/>
-              </w:rPr>
-              <w:t xml:space="preserve"> </w:t>
-            </w:r>
-            <w:r>
-              <w:rPr>
-                <w:sz w:val="20"/>
-              </w:rPr>
-              <w:t>into</w:t>
-            </w:r>
-            <w:r>
-              <w:rPr>
-                <w:spacing w:val="-5"/>
-                <w:sz w:val="20"/>
-              </w:rPr>
-              <w:t xml:space="preserve"> </w:t>
-            </w:r>
-            <w:r>
-              <w:rPr>
-                <w:sz w:val="20"/>
-              </w:rPr>
-              <w:t>DOCX,</w:t>
-            </w:r>
-            <w:r>
-              <w:rPr>
-                <w:spacing w:val="-5"/>
-                <w:sz w:val="20"/>
-              </w:rPr>
-              <w:t xml:space="preserve"> </w:t>
-            </w:r>
-            <w:r>
-              <w:rPr>
-                <w:sz w:val="20"/>
-              </w:rPr>
-              <w:t>XML</w:t>
-            </w:r>
-            <w:r>
-              <w:rPr>
-                <w:spacing w:val="-3"/>
-                <w:sz w:val="20"/>
-              </w:rPr>
-              <w:t xml:space="preserve"> </w:t>
-            </w:r>
-            <w:r>
-              <w:rPr>
-                <w:sz w:val="20"/>
-              </w:rPr>
-              <w:t>and</w:t>
-            </w:r>
-            <w:r>
-              <w:rPr>
-                <w:spacing w:val="-5"/>
-                <w:sz w:val="20"/>
-              </w:rPr>
-              <w:t xml:space="preserve"> </w:t>
-            </w:r>
-            <w:r>
-              <w:rPr>
-                <w:sz w:val="20"/>
-              </w:rPr>
-              <w:t>JSON</w:t>
-            </w:r>
-            <w:r>
-              <w:rPr>
-                <w:spacing w:val="-5"/>
-                <w:sz w:val="20"/>
-              </w:rPr>
-              <w:t xml:space="preserve"> </w:t>
-            </w:r>
-            <w:r>
-              <w:rPr>
-                <w:spacing w:val="-2"/>
-                <w:sz w:val="20"/>
-              </w:rPr>
-              <w:t>formats</w:t>
             </w:r>
           </w:p>
         </w:tc>
@@ -2838,8 +2683,16 @@
               <w:rPr>
                 <w:i/>
               </w:rPr>
-              <w:t xml:space="preserve">                                                                                                              (</w:t>
-            </w:r>
+              <w:t xml:space="preserve">                                                                                                           </w:t>
+            </w:r>
+            <w:proofErr w:type="gramStart"/>
+            <w:r>
+              <w:rPr>
+                <w:i/>
+              </w:rPr>
+              <w:t xml:space="preserve">   (</w:t>
+            </w:r>
+            <w:proofErr w:type="gramEnd"/>
             <w:r>
               <w:rPr>
                 <w:i/>
@@ -3074,6 +2927,7 @@
               </w:rPr>
               <w:t xml:space="preserve"> </w:t>
             </w:r>
+            <w:proofErr w:type="gramStart"/>
             <w:r>
               <w:rPr>
                 <w:sz w:val="20"/>
@@ -3093,6 +2947,7 @@
               </w:rPr>
               <w:t>to</w:t>
             </w:r>
+            <w:proofErr w:type="gramEnd"/>
             <w:r>
               <w:rPr>
                 <w:spacing w:val="-9"/>
@@ -3678,7 +3533,14 @@
               <w:rPr>
                 <w:b/>
               </w:rPr>
-              <w:t xml:space="preserve">                                                                                                                                                </w:t>
+              <w:t xml:space="preserve">                                                                                                                                             </w:t>
+            </w:r>
+            <w:proofErr w:type="gramStart"/>
+            <w:r>
+              <w:rPr>
+                <w:b/>
+              </w:rPr>
+              <w:t xml:space="preserve">   </w:t>
             </w:r>
             <w:r>
               <w:rPr>
@@ -3688,7 +3550,18 @@
                 <w:sz w:val="20"/>
                 <w:szCs w:val="20"/>
               </w:rPr>
-              <w:t>(M</w:t>
+              <w:t>(</w:t>
+            </w:r>
+            <w:proofErr w:type="gramEnd"/>
+            <w:r>
+              <w:rPr>
+                <w:bCs/>
+                <w:i/>
+                <w:iCs/>
+                <w:sz w:val="20"/>
+                <w:szCs w:val="20"/>
+              </w:rPr>
+              <w:t>M</w:t>
             </w:r>
             <w:r>
               <w:rPr>

</xml_diff>